<commit_message>
modify promises a little bit
</commit_message>
<xml_diff>
--- a/day1/promises/promises_exercise.docx
+++ b/day1/promises/promises_exercise.docx
@@ -79,6 +79,14 @@
       </w:r>
     </w:p>
     <w:p>
+      <w:r>
+        <w:t xml:space="preserve">In your task you are going to write the request aggregator in several different ways in order to practice </w:t>
+      </w:r>
+      <w:r>
+        <w:t>the different methods that we had studied in the previous class. In each step you will need to write a different implementation of the request aggregator.</w:t>
+      </w:r>
+    </w:p>
+    <w:p>
       <w:pPr>
         <w:pStyle w:val="ListParagraph"/>
         <w:numPr>
@@ -130,6 +138,427 @@
       </w:r>
       <w:r>
         <w:t xml:space="preserve"> from the other requests</w:t>
+      </w:r>
+      <w:r>
+        <w:t>.</w:t>
+      </w:r>
+    </w:p>
+    <w:p>
+      <w:pPr>
+        <w:pStyle w:val="ListParagraph"/>
+        <w:numPr>
+          <w:ilvl w:val="0"/>
+          <w:numId w:val="2"/>
+        </w:numPr>
+      </w:pPr>
+      <w:r>
+        <w:t>Re-write the promise chaining to use promise.all(). Make sure all the tests pass.</w:t>
+      </w:r>
+    </w:p>
+    <w:p>
+      <w:pPr>
+        <w:pStyle w:val="ListParagraph"/>
+        <w:numPr>
+          <w:ilvl w:val="1"/>
+          <w:numId w:val="2"/>
+        </w:numPr>
+      </w:pPr>
+      <w:r>
+        <w:t>Pay attention – if there is an error in resolving one of the promises, promise.all execution will stop and the promise that</w:t>
+      </w:r>
+      <w:r>
+        <w:t xml:space="preserve"> it returns will be rejected. Handle this issue – meaning that </w:t>
+      </w:r>
+    </w:p>
+    <w:p>
+      <w:pPr>
+        <w:pStyle w:val="ListParagraph"/>
+        <w:numPr>
+          <w:ilvl w:val="2"/>
+          <w:numId w:val="2"/>
+        </w:numPr>
+      </w:pPr>
+      <w:r>
+        <w:t>Use promise.all for parallel execution</w:t>
+      </w:r>
+    </w:p>
+    <w:p>
+      <w:pPr>
+        <w:pStyle w:val="ListParagraph"/>
+        <w:numPr>
+          <w:ilvl w:val="2"/>
+          <w:numId w:val="2"/>
+        </w:numPr>
+      </w:pPr>
+      <w:r>
+        <w:t>Make sure exception is handled</w:t>
+      </w:r>
+      <w:r>
+        <w:t xml:space="preserve">, and if one or more requests fail, </w:t>
+      </w:r>
+      <w:r>
+        <w:t>you continue</w:t>
+      </w:r>
+      <w:r>
+        <w:t xml:space="preserve"> to execute the other requests and collect the results.</w:t>
+      </w:r>
+      <w:r>
+        <w:t xml:space="preserve"> </w:t>
+      </w:r>
+    </w:p>
+    <w:p>
+      <w:pPr>
+        <w:pStyle w:val="ListParagraph"/>
+        <w:numPr>
+          <w:ilvl w:val="0"/>
+          <w:numId w:val="2"/>
+        </w:numPr>
+      </w:pPr>
+      <w:r>
+        <w:t xml:space="preserve">Re-write the implementation of promise.all to get read of another </w:t>
+      </w:r>
+      <w:r>
+        <w:t>thing that needs to be fixed in the implementation :</w:t>
+      </w:r>
+    </w:p>
+    <w:p>
+      <w:pPr>
+        <w:pStyle w:val="ListParagraph"/>
+        <w:numPr>
+          <w:ilvl w:val="1"/>
+          <w:numId w:val="2"/>
+        </w:numPr>
+      </w:pPr>
+      <w:r>
+        <w:t>The variable ‘aggregateRes’ is located in the function of</w:t>
+      </w:r>
+      <w:r>
+        <w:t xml:space="preserve"> the requests aggregator</w:t>
+      </w:r>
+      <w:r>
+        <w:t>, and our inner functions are using it.</w:t>
+      </w:r>
+    </w:p>
+    <w:p>
+      <w:pPr>
+        <w:pStyle w:val="ListParagraph"/>
+        <w:numPr>
+          <w:ilvl w:val="2"/>
+          <w:numId w:val="2"/>
+        </w:numPr>
+      </w:pPr>
+      <w:r>
+        <w:t>Re-write the code to use</w:t>
+      </w:r>
+      <w:r>
+        <w:t xml:space="preserve"> more elegant solution</w:t>
+      </w:r>
+      <w:r>
+        <w:t>. Consider the reduce method of array for example and see how it can be integrated with promises.</w:t>
+      </w:r>
+    </w:p>
+    <w:p>
+      <w:pPr>
+        <w:pStyle w:val="ListParagraph"/>
+        <w:numPr>
+          <w:ilvl w:val="0"/>
+          <w:numId w:val="2"/>
+        </w:numPr>
+      </w:pPr>
+      <w:r>
+        <w:t>Use promisifyAll :</w:t>
+      </w:r>
+    </w:p>
+    <w:p>
+      <w:pPr>
+        <w:pStyle w:val="ListParagraph"/>
+        <w:numPr>
+          <w:ilvl w:val="1"/>
+          <w:numId w:val="2"/>
+        </w:numPr>
+      </w:pPr>
+      <w:r>
+        <w:t>Create a new module in a separate file.</w:t>
+      </w:r>
+    </w:p>
+    <w:p>
+      <w:pPr>
+        <w:pStyle w:val="ListParagraph"/>
+        <w:numPr>
+          <w:ilvl w:val="2"/>
+          <w:numId w:val="2"/>
+        </w:numPr>
+      </w:pPr>
+      <w:r>
+        <w:t>To this new module add the request aggregator.</w:t>
+      </w:r>
+    </w:p>
+    <w:p>
+      <w:pPr>
+        <w:pStyle w:val="ListParagraph"/>
+        <w:numPr>
+          <w:ilvl w:val="2"/>
+          <w:numId w:val="2"/>
+        </w:numPr>
+      </w:pPr>
+      <w:r>
+        <w:lastRenderedPageBreak/>
+        <w:t xml:space="preserve">Make sure </w:t>
+      </w:r>
+      <w:r>
+        <w:t>that all the API exposed by the new module that you created is written with callbacks.</w:t>
+      </w:r>
+    </w:p>
+    <w:p>
+      <w:pPr>
+        <w:pStyle w:val="ListParagraph"/>
+        <w:numPr>
+          <w:ilvl w:val="1"/>
+          <w:numId w:val="2"/>
+        </w:numPr>
+      </w:pPr>
+      <w:r>
+        <w:t xml:space="preserve">Implement the same functionality using promisifyAll to the new module </w:t>
+      </w:r>
+      <w:r>
+        <w:t>and promise.all:</w:t>
+      </w:r>
+    </w:p>
+    <w:p>
+      <w:pPr>
+        <w:pStyle w:val="ListParagraph"/>
+        <w:numPr>
+          <w:ilvl w:val="2"/>
+          <w:numId w:val="2"/>
+        </w:numPr>
+      </w:pPr>
+      <w:r>
+        <w:t>Import your new file to the controller of the request aggregator.</w:t>
+      </w:r>
+    </w:p>
+    <w:p>
+      <w:pPr>
+        <w:pStyle w:val="ListParagraph"/>
+        <w:numPr>
+          <w:ilvl w:val="2"/>
+          <w:numId w:val="2"/>
+        </w:numPr>
+      </w:pPr>
+      <w:r>
+        <w:t>Use promisifyAll to wrap the API with promises.</w:t>
+      </w:r>
+    </w:p>
+    <w:p>
+      <w:pPr>
+        <w:pStyle w:val="ListParagraph"/>
+        <w:numPr>
+          <w:ilvl w:val="2"/>
+          <w:numId w:val="2"/>
+        </w:numPr>
+      </w:pPr>
+      <w:r>
+        <w:t>Implement the requests aggregator using this functionality.</w:t>
+      </w:r>
+    </w:p>
+    <w:p>
+      <w:pPr>
+        <w:pStyle w:val="ListParagraph"/>
+        <w:numPr>
+          <w:ilvl w:val="2"/>
+          <w:numId w:val="2"/>
+        </w:numPr>
+      </w:pPr>
+      <w:r>
+        <w:t xml:space="preserve">Make sure that you still catch the errors and continue to collect the results from </w:t>
+      </w:r>
+      <w:r>
+        <w:t>the requests which succeeded.</w:t>
+      </w:r>
+    </w:p>
+    <w:p>
+      <w:pPr>
+        <w:pStyle w:val="ListParagraph"/>
+        <w:numPr>
+          <w:ilvl w:val="0"/>
+          <w:numId w:val="2"/>
+        </w:numPr>
+      </w:pPr>
+      <w:r>
+        <w:t>Let’s generalize!</w:t>
+      </w:r>
+    </w:p>
+    <w:p>
+      <w:pPr>
+        <w:pStyle w:val="ListParagraph"/>
+        <w:numPr>
+          <w:ilvl w:val="1"/>
+          <w:numId w:val="2"/>
+        </w:numPr>
+      </w:pPr>
+      <w:r>
+        <w:t xml:space="preserve">In the assignment </w:t>
+      </w:r>
+      <w:r>
+        <w:t>y</w:t>
+      </w:r>
+      <w:r>
+        <w:t xml:space="preserve">ou had to implement </w:t>
+      </w:r>
+      <w:r>
+        <w:t>a module that sends</w:t>
+      </w:r>
+      <w:r>
+        <w:t xml:space="preserve"> 3 requests. Now let</w:t>
+      </w:r>
+      <w:r>
+        <w:t>’s b</w:t>
+      </w:r>
+      <w:r>
+        <w:t>e more generic and create the possibility to execute N requests.</w:t>
+      </w:r>
+    </w:p>
+    <w:p>
+      <w:pPr>
+        <w:pStyle w:val="ListParagraph"/>
+        <w:numPr>
+          <w:ilvl w:val="2"/>
+          <w:numId w:val="2"/>
+        </w:numPr>
+      </w:pPr>
+      <w:r>
+        <w:t xml:space="preserve">Change the API to receive a parameter </w:t>
+      </w:r>
+      <w:r>
+        <w:t xml:space="preserve">n – which will be the number of requests. If the parameter is not transferred – return </w:t>
+      </w:r>
+      <w:r>
+        <w:t>http code 500 with an appropriate message.</w:t>
+      </w:r>
+    </w:p>
+    <w:p>
+      <w:pPr>
+        <w:pStyle w:val="ListParagraph"/>
+        <w:numPr>
+          <w:ilvl w:val="2"/>
+          <w:numId w:val="2"/>
+        </w:numPr>
+      </w:pPr>
+      <w:r>
+        <w:t xml:space="preserve">Write tests that verify that the parameter is transferred – and that the </w:t>
+      </w:r>
+      <w:r>
+        <w:t>server returns 500 if it is not transferred.</w:t>
+      </w:r>
+    </w:p>
+    <w:p>
+      <w:pPr>
+        <w:pStyle w:val="ListParagraph"/>
+        <w:numPr>
+          <w:ilvl w:val="2"/>
+          <w:numId w:val="2"/>
+        </w:numPr>
+      </w:pPr>
+      <w:r>
+        <w:t xml:space="preserve">Generalize the implementations of section </w:t>
+      </w:r>
+      <w:r>
+        <w:t xml:space="preserve">1, </w:t>
+      </w:r>
+      <w:r>
+        <w:t>2</w:t>
+      </w:r>
+      <w:r>
+        <w:t>, 3</w:t>
+      </w:r>
+      <w:r>
+        <w:t xml:space="preserve"> </w:t>
+      </w:r>
+      <w:r>
+        <w:t xml:space="preserve">and </w:t>
+      </w:r>
+      <w:r>
+        <w:t>4</w:t>
+      </w:r>
+      <w:r>
+        <w:t xml:space="preserve"> to N requests – write 2 different implementations.</w:t>
+      </w:r>
+    </w:p>
+    <w:p>
+      <w:pPr>
+        <w:pStyle w:val="ListParagraph"/>
+        <w:numPr>
+          <w:ilvl w:val="0"/>
+          <w:numId w:val="2"/>
+        </w:numPr>
+      </w:pPr>
+      <w:r>
+        <w:t>After the generalization – let</w:t>
+      </w:r>
+      <w:r>
+        <w:t>’</w:t>
+      </w:r>
+      <w:r>
+        <w:t>s implement concurrency</w:t>
+      </w:r>
+      <w:r>
+        <w:t xml:space="preserve">. </w:t>
+      </w:r>
+    </w:p>
+    <w:p>
+      <w:pPr>
+        <w:pStyle w:val="ListParagraph"/>
+      </w:pPr>
+      <w:r>
+        <w:t>What is concurrency here?</w:t>
+      </w:r>
+    </w:p>
+    <w:p>
+      <w:pPr>
+        <w:pStyle w:val="ListParagraph"/>
+      </w:pPr>
+      <w:r>
+        <w:t xml:space="preserve">So in general – that means that no more than x promises will be able to </w:t>
+      </w:r>
+      <w:r>
+        <w:t>resolve</w:t>
+      </w:r>
+      <w:r>
+        <w:t xml:space="preserve"> in parallel, when x represent the concurrency level.</w:t>
+      </w:r>
+    </w:p>
+    <w:p>
+      <w:pPr>
+        <w:pStyle w:val="ListParagraph"/>
+      </w:pPr>
+      <w:r>
+        <w:t>A concrete example:</w:t>
+      </w:r>
+    </w:p>
+    <w:p>
+      <w:pPr>
+        <w:pStyle w:val="ListParagraph"/>
+      </w:pPr>
+      <w:r>
+        <w:t>Say that I have 10 promises and my concurrency level is 3.</w:t>
+      </w:r>
+    </w:p>
+    <w:p>
+      <w:pPr>
+        <w:pStyle w:val="ListParagraph"/>
+      </w:pPr>
+      <w:r>
+        <w:t>Only 3 promises can be resolved simultaneously.</w:t>
+      </w:r>
+    </w:p>
+    <w:p>
+      <w:pPr>
+        <w:pStyle w:val="ListParagraph"/>
+      </w:pPr>
+      <w:r>
+        <w:t>Since I have 10 promises, 3 will start to run, and more will become active only when one of the running 3 will finish</w:t>
+      </w:r>
+      <w:r>
+        <w:t xml:space="preserve"> (or – resolved)</w:t>
       </w:r>
       <w:bookmarkStart w:id="0" w:name="_GoBack"/>
       <w:bookmarkEnd w:id="0"/>
@@ -140,55 +569,59 @@
     <w:p>
       <w:pPr>
         <w:pStyle w:val="ListParagraph"/>
-        <w:numPr>
-          <w:ilvl w:val="0"/>
-          <w:numId w:val="2"/>
-        </w:numPr>
-      </w:pPr>
-      <w:r>
-        <w:t>Re-write the promise chaining to use promise.all(). Make sure all the tests pass.</w:t>
-      </w:r>
-    </w:p>
-    <w:p>
-      <w:pPr>
-        <w:pStyle w:val="ListParagraph"/>
-        <w:numPr>
-          <w:ilvl w:val="1"/>
-          <w:numId w:val="2"/>
-        </w:numPr>
-      </w:pPr>
-      <w:r>
-        <w:t>Pay attention – if there is an error in resolving one of the promises, promise.all execution will stop and the promise that</w:t>
-      </w:r>
-      <w:r>
-        <w:t xml:space="preserve"> it returns will be rejected. Handle this issue – meaning that </w:t>
-      </w:r>
-    </w:p>
-    <w:p>
-      <w:pPr>
-        <w:pStyle w:val="ListParagraph"/>
-        <w:numPr>
-          <w:ilvl w:val="2"/>
-          <w:numId w:val="2"/>
-        </w:numPr>
-      </w:pPr>
-      <w:r>
-        <w:t>Use promise.all for parallel execution</w:t>
-      </w:r>
-    </w:p>
-    <w:p>
-      <w:pPr>
-        <w:pStyle w:val="ListParagraph"/>
-        <w:numPr>
-          <w:ilvl w:val="2"/>
-          <w:numId w:val="2"/>
-        </w:numPr>
-      </w:pPr>
-      <w:r>
-        <w:t>Make sure exception is handled and you continue to collect the results.</w:t>
-      </w:r>
-    </w:p>
-    <w:p/>
+      </w:pPr>
+      <w:r>
+        <w:t>You can read more about this feature here, in bluebird map – and look at the concurrency level explanation.</w:t>
+      </w:r>
+    </w:p>
+    <w:p>
+      <w:pPr>
+        <w:pStyle w:val="ListParagraph"/>
+      </w:pPr>
+      <w:hyperlink r:id="rId7" w:history="1">
+        <w:r>
+          <w:rPr>
+            <w:rStyle w:val="Hyperlink"/>
+          </w:rPr>
+          <w:t>http://bluebirdjs.com/docs/api/promise.map.html</w:t>
+        </w:r>
+      </w:hyperlink>
+    </w:p>
+    <w:p>
+      <w:pPr>
+        <w:pStyle w:val="ListParagraph"/>
+      </w:pPr>
+    </w:p>
+    <w:p>
+      <w:pPr>
+        <w:pStyle w:val="ListParagraph"/>
+      </w:pPr>
+      <w:r>
+        <w:t xml:space="preserve">Your last mission is to </w:t>
+      </w:r>
+      <w:r>
+        <w:t>implement concurrency on the request aggregator.</w:t>
+      </w:r>
+    </w:p>
+    <w:p>
+      <w:pPr>
+        <w:pStyle w:val="ListParagraph"/>
+      </w:pPr>
+      <w:r>
+        <w:t>Transfer a concurrency level M which will be smaller than N</w:t>
+      </w:r>
+      <w:r>
+        <w:t xml:space="preserve"> (the number of requests)</w:t>
+      </w:r>
+      <w:r>
+        <w:t xml:space="preserve"> and execute the requests using the concurrency limit.</w:t>
+      </w:r>
+    </w:p>
+    <w:p>
+      <w:pPr>
+        <w:pStyle w:val="ListParagraph"/>
+      </w:pPr>
+    </w:p>
     <w:sectPr>
       <w:pgSz w:w="12240" w:h="15840"/>
       <w:pgMar w:top="1440" w:right="1440" w:bottom="1440" w:left="1440" w:header="720" w:footer="720" w:gutter="0"/>
@@ -617,6 +1050,18 @@
       <w:contextualSpacing/>
     </w:pPr>
   </w:style>
+  <w:style w:type="character" w:styleId="FollowedHyperlink">
+    <w:name w:val="FollowedHyperlink"/>
+    <w:basedOn w:val="DefaultParagraphFont"/>
+    <w:uiPriority w:val="99"/>
+    <w:semiHidden/>
+    <w:unhideWhenUsed/>
+    <w:rsid w:val="008D2AB4"/>
+    <w:rPr>
+      <w:color w:val="800080" w:themeColor="followedHyperlink"/>
+      <w:u w:val="single"/>
+    </w:rPr>
+  </w:style>
 </w:styles>
 </file>
 
@@ -828,6 +1273,18 @@
       <w:ind w:left="720"/>
       <w:contextualSpacing/>
     </w:pPr>
+  </w:style>
+  <w:style w:type="character" w:styleId="FollowedHyperlink">
+    <w:name w:val="FollowedHyperlink"/>
+    <w:basedOn w:val="DefaultParagraphFont"/>
+    <w:uiPriority w:val="99"/>
+    <w:semiHidden/>
+    <w:unhideWhenUsed/>
+    <w:rsid w:val="008D2AB4"/>
+    <w:rPr>
+      <w:color w:val="800080" w:themeColor="followedHyperlink"/>
+      <w:u w:val="single"/>
+    </w:rPr>
   </w:style>
 </w:styles>
 </file>

</xml_diff>